<commit_message>
EF e ET do site institucional
</commit_message>
<xml_diff>
--- a/Especificação Funcional/EF_Site_Institucional.docx
+++ b/Especificação Funcional/EF_Site_Institucional.docx
@@ -136,6 +136,7 @@
     <w:p/>
     <w:p/>
     <w:p/>
+    <w:p/>
     <w:p>
       <w:pPr>
         <w:rPr>
@@ -160,11 +161,6 @@
           <w:color w:val="ADADAD" w:themeColor="background2" w:themeShade="BF"/>
         </w:rPr>
         <w:t>Líder do Projeto</w:t>
-      </w:r>
-    </w:p>
-    <w:p>
-      <w:r>
-        <w:t>+55-11-970521748</w:t>
       </w:r>
     </w:p>
     <w:p>
@@ -502,6 +498,9 @@
       <w:r>
         <w:t>será direcionado a profissionais de TI, gestores de tecnologia e empresas interessadas em soluções de software para gestão de hardwares de TV corporativas.</w:t>
       </w:r>
+      <w:r>
+        <w:tab/>
+      </w:r>
     </w:p>
     <w:p>
       <w:pPr>
@@ -740,14 +739,7 @@
           <w:b/>
           <w:bCs/>
         </w:rPr>
-        <w:t>5.1 Página</w:t>
-      </w:r>
-      <w:r>
-        <w:rPr>
-          <w:b/>
-          <w:bCs/>
-        </w:rPr>
-        <w:t xml:space="preserve"> de Contato</w:t>
+        <w:t>5.1 Página de Contato</w:t>
       </w:r>
     </w:p>
     <w:p>
@@ -763,229 +755,303 @@
       </w:r>
       <w:proofErr w:type="spellEnd"/>
       <w:r>
-        <w:t xml:space="preserve"> para a interface do usuário</w:t>
-      </w:r>
+        <w:t xml:space="preserve"> para a interface do usuário. Abaixo estão os detalhes técnicos específicos para a implementação desta página:</w:t>
+      </w:r>
+    </w:p>
+    <w:p>
+      <w:pPr>
+        <w:spacing w:after="0" w:line="360" w:lineRule="auto"/>
+      </w:pPr>
+    </w:p>
+    <w:p>
+      <w:pPr>
+        <w:spacing w:after="0" w:line="360" w:lineRule="auto"/>
+      </w:pPr>
+      <w:r>
+        <w:rPr>
+          <w:b/>
+          <w:bCs/>
+        </w:rPr>
+        <w:t>HTML (</w:t>
+      </w:r>
+      <w:proofErr w:type="spellStart"/>
+      <w:r>
+        <w:rPr>
+          <w:b/>
+          <w:bCs/>
+        </w:rPr>
+        <w:t>HyperText</w:t>
+      </w:r>
+      <w:proofErr w:type="spellEnd"/>
+      <w:r>
+        <w:rPr>
+          <w:b/>
+          <w:bCs/>
+        </w:rPr>
+        <w:t xml:space="preserve"> Markup </w:t>
+      </w:r>
+      <w:proofErr w:type="spellStart"/>
+      <w:r>
+        <w:rPr>
+          <w:b/>
+          <w:bCs/>
+        </w:rPr>
+        <w:t>Language</w:t>
+      </w:r>
+      <w:proofErr w:type="spellEnd"/>
+      <w:r>
+        <w:rPr>
+          <w:b/>
+          <w:bCs/>
+        </w:rPr>
+        <w:t>):</w:t>
+      </w:r>
+      <w:r>
+        <w:t xml:space="preserve"> </w:t>
+      </w:r>
+      <w:r>
+        <w:t>A estrutura da página de contato será definida utilizando HTML, garantindo semântica adequada e acessibilidade. Elementos HTML serão utilizados para criar formulários de contato, campos de entrada de dados e outros elementos de interface necessários.</w:t>
+      </w:r>
+    </w:p>
+    <w:p>
+      <w:pPr>
+        <w:spacing w:after="0" w:line="360" w:lineRule="auto"/>
+      </w:pPr>
+      <w:r>
+        <w:rPr>
+          <w:b/>
+          <w:bCs/>
+        </w:rPr>
+        <w:t>CSS (</w:t>
+      </w:r>
+      <w:proofErr w:type="spellStart"/>
+      <w:r>
+        <w:rPr>
+          <w:b/>
+          <w:bCs/>
+        </w:rPr>
+        <w:t>Cascading</w:t>
+      </w:r>
+      <w:proofErr w:type="spellEnd"/>
+      <w:r>
+        <w:rPr>
+          <w:b/>
+          <w:bCs/>
+        </w:rPr>
+        <w:t xml:space="preserve"> </w:t>
+      </w:r>
+      <w:proofErr w:type="spellStart"/>
+      <w:r>
+        <w:rPr>
+          <w:b/>
+          <w:bCs/>
+        </w:rPr>
+        <w:t>Style</w:t>
+      </w:r>
+      <w:proofErr w:type="spellEnd"/>
+      <w:r>
+        <w:rPr>
+          <w:b/>
+          <w:bCs/>
+        </w:rPr>
+        <w:t xml:space="preserve"> </w:t>
+      </w:r>
+      <w:proofErr w:type="spellStart"/>
+      <w:r>
+        <w:rPr>
+          <w:b/>
+          <w:bCs/>
+        </w:rPr>
+        <w:t>Sheets</w:t>
+      </w:r>
+      <w:proofErr w:type="spellEnd"/>
+      <w:r>
+        <w:rPr>
+          <w:b/>
+          <w:bCs/>
+        </w:rPr>
+        <w:t>):</w:t>
+      </w:r>
+      <w:r>
+        <w:t xml:space="preserve"> Estilos CSS serão aplicados para garantir um design atraente e responsivo para a página de contato em diferentes dispositivos. Serão utilizadas técnicas de layout responsivo para garantir uma experiência consistente em desktops, tablets e smartphones.</w:t>
+      </w:r>
+    </w:p>
+    <w:p>
+      <w:pPr>
+        <w:spacing w:after="0" w:line="360" w:lineRule="auto"/>
+      </w:pPr>
+      <w:proofErr w:type="spellStart"/>
+      <w:r>
+        <w:rPr>
+          <w:b/>
+          <w:bCs/>
+        </w:rPr>
+        <w:t>JavaScript</w:t>
+      </w:r>
+      <w:proofErr w:type="spellEnd"/>
+      <w:r>
+        <w:rPr>
+          <w:b/>
+          <w:bCs/>
+        </w:rPr>
+        <w:t>:</w:t>
+      </w:r>
+      <w:r>
+        <w:t xml:space="preserve"> Serão implementados scripts </w:t>
+      </w:r>
+      <w:proofErr w:type="spellStart"/>
+      <w:r>
+        <w:t>JavaScript</w:t>
+      </w:r>
+      <w:proofErr w:type="spellEnd"/>
+      <w:r>
+        <w:t xml:space="preserve"> para validar os dados inseridos pelo usuário nos campos do formulário de contato antes de serem enviados para o servidor. Interações de usuário adicionais, como feedback visual durante o envio do formulário e validação de campos obrigatórios, serão implementadas usando </w:t>
+      </w:r>
+      <w:proofErr w:type="spellStart"/>
+      <w:r>
+        <w:t>JavaScript</w:t>
+      </w:r>
+      <w:proofErr w:type="spellEnd"/>
       <w:r>
         <w:t>.</w:t>
       </w:r>
-      <w:r>
-        <w:t xml:space="preserve"> Abaixo estão os detalhes técnicos específicos para a implementação desta página:</w:t>
-      </w:r>
     </w:p>
     <w:p>
       <w:pPr>
         <w:spacing w:after="0" w:line="360" w:lineRule="auto"/>
       </w:pPr>
+      <w:proofErr w:type="spellStart"/>
+      <w:r>
+        <w:rPr>
+          <w:b/>
+          <w:bCs/>
+        </w:rPr>
+        <w:t>Nodemailer</w:t>
+      </w:r>
+      <w:proofErr w:type="spellEnd"/>
+      <w:r>
+        <w:rPr>
+          <w:b/>
+          <w:bCs/>
+        </w:rPr>
+        <w:t>:</w:t>
+      </w:r>
+      <w:r>
+        <w:rPr>
+          <w:b/>
+          <w:bCs/>
+        </w:rPr>
+        <w:t xml:space="preserve"> </w:t>
+      </w:r>
+      <w:r>
+        <w:t xml:space="preserve">Integração do </w:t>
+      </w:r>
+      <w:proofErr w:type="spellStart"/>
+      <w:r>
+        <w:t>Nodemailer</w:t>
+      </w:r>
+      <w:proofErr w:type="spellEnd"/>
+      <w:r>
+        <w:t xml:space="preserve"> para envio de e-mails a partir do formulário de contato. O </w:t>
+      </w:r>
+      <w:proofErr w:type="spellStart"/>
+      <w:r>
+        <w:t>backend</w:t>
+      </w:r>
+      <w:proofErr w:type="spellEnd"/>
+      <w:r>
+        <w:t xml:space="preserve"> será desenvolvido utilizando Node.js para manipular o envio de e-mails</w:t>
+      </w:r>
+      <w:r>
+        <w:t>.</w:t>
+      </w:r>
     </w:p>
     <w:p>
       <w:pPr>
         <w:spacing w:after="0" w:line="360" w:lineRule="auto"/>
-        <w:rPr>
-          <w:b/>
-          <w:bCs/>
-          <w:lang w:val="en-US"/>
-        </w:rPr>
-      </w:pPr>
-      <w:r>
-        <w:rPr>
-          <w:b/>
-          <w:bCs/>
-          <w:lang w:val="en-US"/>
-        </w:rPr>
-        <w:t>Frontend (HTML, CSS, JavaScript):</w:t>
-      </w:r>
-    </w:p>
-    <w:p>
-      <w:pPr>
-        <w:pStyle w:val="PargrafodaLista"/>
-        <w:numPr>
-          <w:ilvl w:val="0"/>
-          <w:numId w:val="22"/>
-        </w:numPr>
+      </w:pPr>
+      <w:r>
+        <w:rPr>
+          <w:b/>
+          <w:bCs/>
+        </w:rPr>
+        <w:t>Node.js:</w:t>
+      </w:r>
+      <w:r>
+        <w:t xml:space="preserve"> </w:t>
+      </w:r>
+      <w:r>
+        <w:t xml:space="preserve">Utilização do Node.js para o desenvolvimento do </w:t>
+      </w:r>
+      <w:proofErr w:type="spellStart"/>
+      <w:r>
+        <w:t>backend</w:t>
+      </w:r>
+      <w:proofErr w:type="spellEnd"/>
+      <w:r>
+        <w:t xml:space="preserve"> do formulário de contato e integração do </w:t>
+      </w:r>
+      <w:proofErr w:type="spellStart"/>
+      <w:r>
+        <w:t>Nodemailer</w:t>
+      </w:r>
+      <w:proofErr w:type="spellEnd"/>
+      <w:r>
+        <w:t xml:space="preserve">. O Node.js será responsável por lidar com as requisições do cliente, processar os dados do formulário e enviar e-mails utilizando o </w:t>
+      </w:r>
+      <w:proofErr w:type="spellStart"/>
+      <w:r>
+        <w:t>Nodemailer</w:t>
+      </w:r>
+      <w:proofErr w:type="spellEnd"/>
+      <w:r>
+        <w:t>.</w:t>
+      </w:r>
+    </w:p>
+    <w:p>
+      <w:pPr>
         <w:spacing w:after="0" w:line="360" w:lineRule="auto"/>
       </w:pPr>
-      <w:r>
-        <w:rPr>
-          <w:b/>
-          <w:bCs/>
-        </w:rPr>
-        <w:t>HTML (</w:t>
-      </w:r>
-      <w:proofErr w:type="spellStart"/>
-      <w:r>
-        <w:rPr>
-          <w:b/>
-          <w:bCs/>
-        </w:rPr>
-        <w:t>HyperText</w:t>
-      </w:r>
-      <w:proofErr w:type="spellEnd"/>
-      <w:r>
-        <w:rPr>
-          <w:b/>
-          <w:bCs/>
-        </w:rPr>
-        <w:t xml:space="preserve"> Markup </w:t>
-      </w:r>
-      <w:proofErr w:type="spellStart"/>
-      <w:r>
-        <w:rPr>
-          <w:b/>
-          <w:bCs/>
-        </w:rPr>
-        <w:t>Language</w:t>
-      </w:r>
-      <w:proofErr w:type="spellEnd"/>
-      <w:r>
-        <w:rPr>
-          <w:b/>
-          <w:bCs/>
-        </w:rPr>
-        <w:t>):</w:t>
-      </w:r>
-      <w:r>
-        <w:t xml:space="preserve"> </w:t>
-      </w:r>
-      <w:r>
-        <w:t>A estrutura da página de contato será definida utilizando HTML, garantindo semântica adequada e acessibilidade.</w:t>
-      </w:r>
-      <w:r>
-        <w:t xml:space="preserve"> </w:t>
-      </w:r>
-      <w:r>
-        <w:t>Elementos HTML serão utilizados para criar formulários de contato, campos de entrada de dados e outros elementos de interface necessários.</w:t>
-      </w:r>
-    </w:p>
-    <w:p>
-      <w:pPr>
-        <w:pStyle w:val="PargrafodaLista"/>
-        <w:numPr>
-          <w:ilvl w:val="0"/>
-          <w:numId w:val="21"/>
-        </w:numPr>
+    </w:p>
+    <w:p>
+      <w:pPr>
         <w:spacing w:after="0" w:line="360" w:lineRule="auto"/>
       </w:pPr>
-      <w:r>
-        <w:rPr>
-          <w:b/>
-          <w:bCs/>
-        </w:rPr>
-        <w:t>CSS (</w:t>
-      </w:r>
-      <w:proofErr w:type="spellStart"/>
-      <w:r>
-        <w:rPr>
-          <w:b/>
-          <w:bCs/>
-        </w:rPr>
-        <w:t>Cascading</w:t>
-      </w:r>
-      <w:proofErr w:type="spellEnd"/>
-      <w:r>
-        <w:rPr>
-          <w:b/>
-          <w:bCs/>
-        </w:rPr>
-        <w:t xml:space="preserve"> </w:t>
-      </w:r>
-      <w:proofErr w:type="spellStart"/>
-      <w:r>
-        <w:rPr>
-          <w:b/>
-          <w:bCs/>
-        </w:rPr>
-        <w:t>Style</w:t>
-      </w:r>
-      <w:proofErr w:type="spellEnd"/>
-      <w:r>
-        <w:rPr>
-          <w:b/>
-          <w:bCs/>
-        </w:rPr>
-        <w:t xml:space="preserve"> </w:t>
-      </w:r>
-      <w:proofErr w:type="spellStart"/>
-      <w:r>
-        <w:rPr>
-          <w:b/>
-          <w:bCs/>
-        </w:rPr>
-        <w:t>Sheets</w:t>
-      </w:r>
-      <w:proofErr w:type="spellEnd"/>
-      <w:r>
-        <w:rPr>
-          <w:b/>
-          <w:bCs/>
-        </w:rPr>
-        <w:t>):</w:t>
-      </w:r>
-      <w:r>
-        <w:t xml:space="preserve"> </w:t>
-      </w:r>
-      <w:r>
-        <w:t>Estilos CSS serão aplicados para garantir um design atraente e responsivo para a página de contato em diferentes dispositivos.</w:t>
-      </w:r>
-      <w:r>
-        <w:t xml:space="preserve"> </w:t>
-      </w:r>
-      <w:r>
-        <w:t>Serão utilizadas técnicas de layout responsivo para garantir uma experiência consistente em desktops, tablets e smartphones.</w:t>
-      </w:r>
-    </w:p>
-    <w:p>
-      <w:pPr>
-        <w:pStyle w:val="PargrafodaLista"/>
-        <w:numPr>
-          <w:ilvl w:val="0"/>
-          <w:numId w:val="20"/>
-        </w:numPr>
+    </w:p>
+    <w:p>
+      <w:pPr>
         <w:spacing w:after="0" w:line="360" w:lineRule="auto"/>
       </w:pPr>
-      <w:proofErr w:type="spellStart"/>
-      <w:r>
-        <w:rPr>
-          <w:b/>
-          <w:bCs/>
-        </w:rPr>
-        <w:t>JavaScript</w:t>
-      </w:r>
-      <w:proofErr w:type="spellEnd"/>
-      <w:r>
-        <w:rPr>
-          <w:b/>
-          <w:bCs/>
-        </w:rPr>
-        <w:t>:</w:t>
-      </w:r>
-      <w:r>
-        <w:t xml:space="preserve"> </w:t>
-      </w:r>
-      <w:r>
-        <w:t xml:space="preserve">Serão implementados scripts </w:t>
-      </w:r>
-      <w:proofErr w:type="spellStart"/>
-      <w:r>
-        <w:t>JavaScript</w:t>
-      </w:r>
-      <w:proofErr w:type="spellEnd"/>
-      <w:r>
-        <w:t xml:space="preserve"> para validar os dados inseridos pelo usuário nos campos do formulário de contato antes de serem enviados para o servidor.</w:t>
-      </w:r>
-      <w:r>
-        <w:t xml:space="preserve"> </w:t>
-      </w:r>
-      <w:r>
-        <w:t xml:space="preserve">Interações de usuário adicionais, como feedback visual durante o envio do formulário e validação de campos obrigatórios, serão implementadas usando </w:t>
-      </w:r>
-      <w:proofErr w:type="spellStart"/>
-      <w:r>
-        <w:t>JavaScript</w:t>
-      </w:r>
-      <w:proofErr w:type="spellEnd"/>
-      <w:r>
-        <w:t>.</w:t>
-      </w:r>
+    </w:p>
+    <w:p>
+      <w:pPr>
+        <w:spacing w:after="0" w:line="360" w:lineRule="auto"/>
+      </w:pPr>
+    </w:p>
+    <w:p>
+      <w:pPr>
+        <w:spacing w:after="0" w:line="360" w:lineRule="auto"/>
+      </w:pPr>
+    </w:p>
+    <w:p>
+      <w:pPr>
+        <w:spacing w:after="0" w:line="360" w:lineRule="auto"/>
+      </w:pPr>
+    </w:p>
+    <w:p>
+      <w:pPr>
+        <w:spacing w:after="0" w:line="360" w:lineRule="auto"/>
+      </w:pPr>
+    </w:p>
+    <w:p>
+      <w:pPr>
+        <w:spacing w:after="0" w:line="360" w:lineRule="auto"/>
+      </w:pPr>
+    </w:p>
+    <w:p>
+      <w:pPr>
+        <w:spacing w:after="0" w:line="360" w:lineRule="auto"/>
+      </w:pPr>
     </w:p>
     <w:p>
       <w:pPr>
@@ -1010,6 +1076,7 @@
           <w:b/>
           <w:bCs/>
         </w:rPr>
+        <w:lastRenderedPageBreak/>
         <w:t>Entregáveis:</w:t>
       </w:r>
     </w:p>

</xml_diff>

<commit_message>
EF arrumando numeração de tópicos
</commit_message>
<xml_diff>
--- a/Especificação Funcional/EF_Site_Institucional.docx
+++ b/Especificação Funcional/EF_Site_Institucional.docx
@@ -226,11 +226,9 @@
             <w:pPr>
               <w:spacing w:line="360" w:lineRule="auto"/>
             </w:pPr>
-            <w:proofErr w:type="spellStart"/>
             <w:r>
               <w:t>LiSync</w:t>
             </w:r>
-            <w:proofErr w:type="spellEnd"/>
           </w:p>
         </w:tc>
       </w:tr>
@@ -747,15 +745,7 @@
         <w:spacing w:after="0" w:line="360" w:lineRule="auto"/>
       </w:pPr>
       <w:r>
-        <w:t xml:space="preserve">A página de contato do site institucional será desenvolvida utilizando tecnologias web padrão, incluindo HTML, CSS e </w:t>
-      </w:r>
-      <w:proofErr w:type="spellStart"/>
-      <w:r>
-        <w:t>JavaScript</w:t>
-      </w:r>
-      <w:proofErr w:type="spellEnd"/>
-      <w:r>
-        <w:t xml:space="preserve"> para a interface do usuário. Abaixo estão os detalhes técnicos específicos para a implementação desta página:</w:t>
+        <w:t>A página de contato do site institucional será desenvolvida utilizando tecnologias web padrão, incluindo HTML, CSS e JavaScript para a interface do usuário. Abaixo estão os detalhes técnicos específicos para a implementação desta página:</w:t>
       </w:r>
     </w:p>
     <w:p>
@@ -772,241 +762,112 @@
           <w:b/>
           <w:bCs/>
         </w:rPr>
-        <w:t>HTML (</w:t>
-      </w:r>
-      <w:proofErr w:type="spellStart"/>
+        <w:t>HTML (HyperText Markup Language):</w:t>
+      </w:r>
+      <w:r>
+        <w:t xml:space="preserve"> </w:t>
+      </w:r>
+      <w:r>
+        <w:t>A estrutura da página de contato será definida utilizando HTML, garantindo semântica adequada e acessibilidade. Elementos HTML serão utilizados para criar formulários de contato, campos de entrada de dados e outros elementos de interface necessários.</w:t>
+      </w:r>
+    </w:p>
+    <w:p>
+      <w:pPr>
+        <w:spacing w:after="0" w:line="360" w:lineRule="auto"/>
+      </w:pPr>
       <w:r>
         <w:rPr>
           <w:b/>
           <w:bCs/>
         </w:rPr>
-        <w:t>HyperText</w:t>
-      </w:r>
-      <w:proofErr w:type="spellEnd"/>
+        <w:t>CSS (Cascading Style Sheets):</w:t>
+      </w:r>
+      <w:r>
+        <w:t xml:space="preserve"> Estilos CSS serão aplicados para garantir um design atraente e responsivo para a página de contato em diferentes dispositivos. Serão utilizadas técnicas de layout responsivo para garantir uma experiência consistente em desktops, tablets e smartphones.</w:t>
+      </w:r>
+    </w:p>
+    <w:p>
+      <w:pPr>
+        <w:spacing w:after="0" w:line="360" w:lineRule="auto"/>
+      </w:pPr>
       <w:r>
         <w:rPr>
           <w:b/>
           <w:bCs/>
         </w:rPr>
-        <w:t xml:space="preserve"> Markup </w:t>
-      </w:r>
-      <w:proofErr w:type="spellStart"/>
+        <w:t>JavaScript:</w:t>
+      </w:r>
+      <w:r>
+        <w:t xml:space="preserve"> Serão implementados scripts JavaScript para validar os dados inseridos pelo usuário nos campos do formulário de contato antes de serem enviados para o servidor. Interações de usuário adicionais, como feedback visual durante o envio do formulário e validação de campos obrigatórios, serão implementadas usando JavaScript.</w:t>
+      </w:r>
+    </w:p>
+    <w:p>
+      <w:pPr>
+        <w:spacing w:after="0" w:line="360" w:lineRule="auto"/>
+      </w:pPr>
       <w:r>
         <w:rPr>
           <w:b/>
           <w:bCs/>
         </w:rPr>
-        <w:t>Language</w:t>
-      </w:r>
-      <w:proofErr w:type="spellEnd"/>
+        <w:t>Nodemailer</w:t>
+      </w:r>
       <w:r>
         <w:rPr>
           <w:b/>
           <w:bCs/>
         </w:rPr>
-        <w:t>):</w:t>
-      </w:r>
-      <w:r>
-        <w:t xml:space="preserve"> </w:t>
-      </w:r>
-      <w:r>
-        <w:t>A estrutura da página de contato será definida utilizando HTML, garantindo semântica adequada e acessibilidade. Elementos HTML serão utilizados para criar formulários de contato, campos de entrada de dados e outros elementos de interface necessários.</w:t>
-      </w:r>
-    </w:p>
-    <w:p>
-      <w:pPr>
-        <w:spacing w:after="0" w:line="360" w:lineRule="auto"/>
-      </w:pPr>
+        <w:t>:</w:t>
+      </w:r>
       <w:r>
         <w:rPr>
           <w:b/>
           <w:bCs/>
         </w:rPr>
-        <w:t>CSS (</w:t>
-      </w:r>
-      <w:proofErr w:type="spellStart"/>
+        <w:t xml:space="preserve"> </w:t>
+      </w:r>
+      <w:r>
+        <w:t>Integração do Nodemailer para envio de e-mails a partir do formulário de contato. O backend será desenvolvido utilizando Node.js para manipular o envio de e-mails</w:t>
+      </w:r>
+      <w:r>
+        <w:t>.</w:t>
+      </w:r>
+    </w:p>
+    <w:p>
+      <w:pPr>
+        <w:spacing w:after="0" w:line="360" w:lineRule="auto"/>
+      </w:pPr>
       <w:r>
         <w:rPr>
           <w:b/>
           <w:bCs/>
         </w:rPr>
-        <w:t>Cascading</w:t>
-      </w:r>
-      <w:proofErr w:type="spellEnd"/>
-      <w:r>
-        <w:rPr>
-          <w:b/>
-          <w:bCs/>
-        </w:rPr>
+        <w:t>Node.js:</w:t>
+      </w:r>
+      <w:r>
         <w:t xml:space="preserve"> </w:t>
       </w:r>
-      <w:proofErr w:type="spellStart"/>
-      <w:r>
-        <w:rPr>
-          <w:b/>
-          <w:bCs/>
-        </w:rPr>
-        <w:t>Style</w:t>
-      </w:r>
-      <w:proofErr w:type="spellEnd"/>
-      <w:r>
-        <w:rPr>
-          <w:b/>
-          <w:bCs/>
-        </w:rPr>
-        <w:t xml:space="preserve"> </w:t>
-      </w:r>
-      <w:proofErr w:type="spellStart"/>
-      <w:r>
-        <w:rPr>
-          <w:b/>
-          <w:bCs/>
-        </w:rPr>
-        <w:t>Sheets</w:t>
-      </w:r>
-      <w:proofErr w:type="spellEnd"/>
-      <w:r>
-        <w:rPr>
-          <w:b/>
-          <w:bCs/>
-        </w:rPr>
-        <w:t>):</w:t>
-      </w:r>
-      <w:r>
-        <w:t xml:space="preserve"> Estilos CSS serão aplicados para garantir um design atraente e responsivo para a página de contato em diferentes dispositivos. Serão utilizadas técnicas de layout responsivo para garantir uma experiência consistente em desktops, tablets e smartphones.</w:t>
+      <w:r>
+        <w:t>Utilização do Node.js para o desenvolvimento do backend do formulário de contato e integração do Nodemailer. O Node.js será responsável por lidar com as requisições do cliente, processar os dados do formulário e enviar e-mails utilizando o Nodemailer</w:t>
+      </w:r>
+      <w:r>
+        <w:t>.</w:t>
       </w:r>
     </w:p>
     <w:p>
       <w:pPr>
         <w:spacing w:after="0" w:line="360" w:lineRule="auto"/>
       </w:pPr>
-      <w:proofErr w:type="spellStart"/>
-      <w:r>
-        <w:rPr>
-          <w:b/>
-          <w:bCs/>
-        </w:rPr>
-        <w:t>JavaScript</w:t>
-      </w:r>
-      <w:proofErr w:type="spellEnd"/>
-      <w:r>
-        <w:rPr>
-          <w:b/>
-          <w:bCs/>
-        </w:rPr>
-        <w:t>:</w:t>
-      </w:r>
-      <w:r>
-        <w:t xml:space="preserve"> Serão implementados scripts </w:t>
-      </w:r>
-      <w:proofErr w:type="spellStart"/>
-      <w:r>
-        <w:t>JavaScript</w:t>
-      </w:r>
-      <w:proofErr w:type="spellEnd"/>
-      <w:r>
-        <w:t xml:space="preserve"> para validar os dados inseridos pelo usuário nos campos do formulário de contato antes de serem enviados para o servidor. Interações de usuário adicionais, como feedback visual durante o envio do formulário e validação de campos obrigatórios, serão implementadas usando </w:t>
-      </w:r>
-      <w:proofErr w:type="spellStart"/>
-      <w:r>
-        <w:t>JavaScript</w:t>
-      </w:r>
-      <w:proofErr w:type="spellEnd"/>
-      <w:r>
-        <w:t>.</w:t>
-      </w:r>
     </w:p>
     <w:p>
       <w:pPr>
         <w:spacing w:after="0" w:line="360" w:lineRule="auto"/>
       </w:pPr>
-      <w:proofErr w:type="spellStart"/>
-      <w:r>
-        <w:rPr>
-          <w:b/>
-          <w:bCs/>
-        </w:rPr>
-        <w:t>Nodemailer</w:t>
-      </w:r>
-      <w:proofErr w:type="spellEnd"/>
-      <w:r>
-        <w:rPr>
-          <w:b/>
-          <w:bCs/>
-        </w:rPr>
-        <w:t>:</w:t>
-      </w:r>
-      <w:r>
-        <w:rPr>
-          <w:b/>
-          <w:bCs/>
-        </w:rPr>
-        <w:t xml:space="preserve"> </w:t>
-      </w:r>
-      <w:r>
-        <w:t xml:space="preserve">Integração do </w:t>
-      </w:r>
-      <w:proofErr w:type="spellStart"/>
-      <w:r>
-        <w:t>Nodemailer</w:t>
-      </w:r>
-      <w:proofErr w:type="spellEnd"/>
-      <w:r>
-        <w:t xml:space="preserve"> para envio de e-mails a partir do formulário de contato. O </w:t>
-      </w:r>
-      <w:proofErr w:type="spellStart"/>
-      <w:r>
-        <w:t>backend</w:t>
-      </w:r>
-      <w:proofErr w:type="spellEnd"/>
-      <w:r>
-        <w:t xml:space="preserve"> será desenvolvido utilizando Node.js para manipular o envio de e-mails</w:t>
-      </w:r>
-      <w:r>
-        <w:t>.</w:t>
-      </w:r>
     </w:p>
     <w:p>
       <w:pPr>
         <w:spacing w:after="0" w:line="360" w:lineRule="auto"/>
       </w:pPr>
-      <w:r>
-        <w:rPr>
-          <w:b/>
-          <w:bCs/>
-        </w:rPr>
-        <w:t>Node.js:</w:t>
-      </w:r>
-      <w:r>
-        <w:t xml:space="preserve"> </w:t>
-      </w:r>
-      <w:r>
-        <w:t xml:space="preserve">Utilização do Node.js para o desenvolvimento do </w:t>
-      </w:r>
-      <w:proofErr w:type="spellStart"/>
-      <w:r>
-        <w:t>backend</w:t>
-      </w:r>
-      <w:proofErr w:type="spellEnd"/>
-      <w:r>
-        <w:t xml:space="preserve"> do formulário de contato e integração do </w:t>
-      </w:r>
-      <w:proofErr w:type="spellStart"/>
-      <w:r>
-        <w:t>Nodemailer</w:t>
-      </w:r>
-      <w:proofErr w:type="spellEnd"/>
-      <w:r>
-        <w:t xml:space="preserve">. O Node.js será responsável por lidar com as requisições do cliente, processar os dados do formulário e enviar e-mails utilizando o </w:t>
-      </w:r>
-      <w:proofErr w:type="spellStart"/>
-      <w:r>
-        <w:t>Nodemailer</w:t>
-      </w:r>
-      <w:proofErr w:type="spellEnd"/>
-      <w:r>
-        <w:t>.</w:t>
-      </w:r>
     </w:p>
     <w:p>
       <w:pPr>
@@ -1037,72 +898,6 @@
       <w:pPr>
         <w:spacing w:after="0" w:line="360" w:lineRule="auto"/>
       </w:pPr>
-    </w:p>
-    <w:p>
-      <w:pPr>
-        <w:spacing w:after="0" w:line="360" w:lineRule="auto"/>
-      </w:pPr>
-    </w:p>
-    <w:p>
-      <w:pPr>
-        <w:spacing w:after="0" w:line="360" w:lineRule="auto"/>
-      </w:pPr>
-    </w:p>
-    <w:p>
-      <w:pPr>
-        <w:spacing w:after="0" w:line="360" w:lineRule="auto"/>
-      </w:pPr>
-    </w:p>
-    <w:p>
-      <w:pPr>
-        <w:spacing w:after="0" w:line="360" w:lineRule="auto"/>
-      </w:pPr>
-    </w:p>
-    <w:p>
-      <w:pPr>
-        <w:pStyle w:val="PargrafodaLista"/>
-        <w:numPr>
-          <w:ilvl w:val="0"/>
-          <w:numId w:val="11"/>
-        </w:numPr>
-        <w:spacing w:after="0" w:line="360" w:lineRule="auto"/>
-        <w:rPr>
-          <w:b/>
-          <w:bCs/>
-        </w:rPr>
-      </w:pPr>
-      <w:r>
-        <w:rPr>
-          <w:b/>
-          <w:bCs/>
-        </w:rPr>
-        <w:lastRenderedPageBreak/>
-        <w:t>Entregáveis:</w:t>
-      </w:r>
-    </w:p>
-    <w:p>
-      <w:pPr>
-        <w:spacing w:after="0" w:line="360" w:lineRule="auto"/>
-      </w:pPr>
-      <w:r>
-        <w:t>Protótipo funcional do site para revisão e aprovação.</w:t>
-      </w:r>
-    </w:p>
-    <w:p>
-      <w:pPr>
-        <w:spacing w:after="0" w:line="360" w:lineRule="auto"/>
-      </w:pPr>
-      <w:r>
-        <w:t>Site institucional totalmente desenvolvido, testado e implantado em produção.</w:t>
-      </w:r>
-    </w:p>
-    <w:p>
-      <w:pPr>
-        <w:spacing w:after="0" w:line="360" w:lineRule="auto"/>
-      </w:pPr>
-      <w:r>
-        <w:t>Documentação técnica e de usuário para manutenção futura.</w:t>
-      </w:r>
     </w:p>
     <w:p>
       <w:pPr>
@@ -1126,7 +921,8 @@
           <w:sz w:val="24"/>
           <w:szCs w:val="24"/>
         </w:rPr>
-        <w:t>7</w:t>
+        <w:lastRenderedPageBreak/>
+        <w:t>6</w:t>
       </w:r>
       <w:r>
         <w:rPr>
@@ -1160,40 +956,15 @@
           <w:b/>
           <w:bCs/>
         </w:rPr>
-        <w:t>7</w:t>
+        <w:t>6</w:t>
       </w:r>
       <w:r>
         <w:rPr>
           <w:b/>
           <w:bCs/>
         </w:rPr>
-        <w:t xml:space="preserve">.1 </w:t>
-      </w:r>
-      <w:proofErr w:type="spellStart"/>
-      <w:r>
-        <w:rPr>
-          <w:b/>
-          <w:bCs/>
-        </w:rPr>
-        <w:t>User</w:t>
-      </w:r>
-      <w:proofErr w:type="spellEnd"/>
-      <w:r>
-        <w:rPr>
-          <w:b/>
-          <w:bCs/>
-        </w:rPr>
-        <w:t xml:space="preserve"> </w:t>
-      </w:r>
-      <w:proofErr w:type="spellStart"/>
-      <w:r>
-        <w:rPr>
-          <w:b/>
-          <w:bCs/>
-        </w:rPr>
-        <w:t>Storys</w:t>
-      </w:r>
-      <w:proofErr w:type="spellEnd"/>
+        <w:t>.1 User Storys</w:t>
+      </w:r>
     </w:p>
     <w:p>
       <w:pPr>
@@ -1244,7 +1015,14 @@
           <w:b/>
           <w:bCs/>
         </w:rPr>
-        <w:t xml:space="preserve">7.2 </w:t>
+        <w:t>6</w:t>
+      </w:r>
+      <w:r>
+        <w:rPr>
+          <w:b/>
+          <w:bCs/>
+        </w:rPr>
+        <w:t xml:space="preserve">.2 </w:t>
       </w:r>
       <w:r>
         <w:rPr>
@@ -1253,19 +1031,8 @@
           <w:sz w:val="24"/>
           <w:szCs w:val="24"/>
         </w:rPr>
-        <w:t xml:space="preserve">Lean UX - </w:t>
-      </w:r>
-      <w:proofErr w:type="spellStart"/>
-      <w:r>
-        <w:rPr>
-          <w:b/>
-          <w:bCs/>
-          <w:sz w:val="24"/>
-          <w:szCs w:val="24"/>
-        </w:rPr>
-        <w:t>Canva</w:t>
-      </w:r>
-      <w:proofErr w:type="spellEnd"/>
+        <w:t>Lean UX - Canva</w:t>
+      </w:r>
     </w:p>
     <w:p>
       <w:pPr>

</xml_diff>